<commit_message>
Se agrego al ERS los roles de los miembros del equipo de trabajo
</commit_message>
<xml_diff>
--- a/Docs/01 - Primera Entrega/ERS_Especificación de requerimientos de sotware.docx
+++ b/Docs/01 - Primera Entrega/ERS_Especificación de requerimientos de sotware.docx
@@ -290,15 +290,7 @@
           <w:sz w:val="24"/>
           <w:szCs w:val="24"/>
         </w:rPr>
-        <w:t>Blume</w:t>
-      </w:r>
-      <w:r>
-        <w:rPr>
-          <w:rFonts w:cstheme="minorHAnsi"/>
-          <w:sz w:val="24"/>
-          <w:szCs w:val="24"/>
-        </w:rPr>
-        <w:t>.</w:t>
+        <w:t>Blume.</w:t>
       </w:r>
     </w:p>
     <w:p>
@@ -820,6 +812,267 @@
       <w:tblGrid>
         <w:gridCol w:w="2067"/>
         <w:gridCol w:w="6427"/>
+      </w:tblGrid>
+      <w:tr>
+        <w:trPr>
+          <w:cnfStyle w:val="100000000000" w:firstRow="1" w:lastRow="0" w:firstColumn="0" w:lastColumn="0" w:oddVBand="0" w:evenVBand="0" w:oddHBand="0" w:evenHBand="0" w:firstRowFirstColumn="0" w:firstRowLastColumn="0" w:lastRowFirstColumn="0" w:lastRowLastColumn="0"/>
+        </w:trPr>
+        <w:tc>
+          <w:tcPr>
+            <w:cnfStyle w:val="001000000000" w:firstRow="0" w:lastRow="0" w:firstColumn="1" w:lastColumn="0" w:oddVBand="0" w:evenVBand="0" w:oddHBand="0" w:evenHBand="0" w:firstRowFirstColumn="0" w:firstRowLastColumn="0" w:lastRowFirstColumn="0" w:lastRowLastColumn="0"/>
+            <w:tcW w:w="2067" w:type="dxa"/>
+          </w:tcPr>
+          <w:p>
+            <w:pPr>
+              <w:rPr>
+                <w:rFonts w:cstheme="minorHAnsi"/>
+                <w:sz w:val="24"/>
+                <w:szCs w:val="24"/>
+              </w:rPr>
+            </w:pPr>
+            <w:r>
+              <w:rPr>
+                <w:rFonts w:cstheme="minorHAnsi"/>
+                <w:sz w:val="24"/>
+                <w:szCs w:val="24"/>
+              </w:rPr>
+              <w:t>Nombre</w:t>
+            </w:r>
+          </w:p>
+        </w:tc>
+        <w:tc>
+          <w:tcPr>
+            <w:tcW w:w="6427" w:type="dxa"/>
+          </w:tcPr>
+          <w:p>
+            <w:pPr>
+              <w:cnfStyle w:val="100000000000" w:firstRow="1" w:lastRow="0" w:firstColumn="0" w:lastColumn="0" w:oddVBand="0" w:evenVBand="0" w:oddHBand="0" w:evenHBand="0" w:firstRowFirstColumn="0" w:firstRowLastColumn="0" w:lastRowFirstColumn="0" w:lastRowLastColumn="0"/>
+              <w:rPr>
+                <w:rFonts w:cstheme="minorHAnsi"/>
+                <w:sz w:val="24"/>
+                <w:szCs w:val="24"/>
+              </w:rPr>
+            </w:pPr>
+            <w:proofErr w:type="spellStart"/>
+            <w:r>
+              <w:rPr>
+                <w:rFonts w:cstheme="minorHAnsi"/>
+                <w:sz w:val="24"/>
+                <w:szCs w:val="24"/>
+              </w:rPr>
+              <w:t>Jhon</w:t>
+            </w:r>
+            <w:proofErr w:type="spellEnd"/>
+            <w:r>
+              <w:rPr>
+                <w:rFonts w:cstheme="minorHAnsi"/>
+                <w:sz w:val="24"/>
+                <w:szCs w:val="24"/>
+              </w:rPr>
+              <w:t xml:space="preserve"> Mora</w:t>
+            </w:r>
+          </w:p>
+        </w:tc>
+      </w:tr>
+      <w:tr>
+        <w:trPr>
+          <w:cnfStyle w:val="000000100000" w:firstRow="0" w:lastRow="0" w:firstColumn="0" w:lastColumn="0" w:oddVBand="0" w:evenVBand="0" w:oddHBand="1" w:evenHBand="0" w:firstRowFirstColumn="0" w:firstRowLastColumn="0" w:lastRowFirstColumn="0" w:lastRowLastColumn="0"/>
+        </w:trPr>
+        <w:tc>
+          <w:tcPr>
+            <w:cnfStyle w:val="001000000000" w:firstRow="0" w:lastRow="0" w:firstColumn="1" w:lastColumn="0" w:oddVBand="0" w:evenVBand="0" w:oddHBand="0" w:evenHBand="0" w:firstRowFirstColumn="0" w:firstRowLastColumn="0" w:lastRowFirstColumn="0" w:lastRowLastColumn="0"/>
+            <w:tcW w:w="2067" w:type="dxa"/>
+          </w:tcPr>
+          <w:p>
+            <w:pPr>
+              <w:rPr>
+                <w:rFonts w:cstheme="minorHAnsi"/>
+                <w:sz w:val="24"/>
+                <w:szCs w:val="24"/>
+              </w:rPr>
+            </w:pPr>
+            <w:r>
+              <w:rPr>
+                <w:rFonts w:cstheme="minorHAnsi"/>
+                <w:sz w:val="24"/>
+                <w:szCs w:val="24"/>
+              </w:rPr>
+              <w:t>Rol</w:t>
+            </w:r>
+          </w:p>
+        </w:tc>
+        <w:tc>
+          <w:tcPr>
+            <w:tcW w:w="6427" w:type="dxa"/>
+          </w:tcPr>
+          <w:p>
+            <w:pPr>
+              <w:cnfStyle w:val="000000100000" w:firstRow="0" w:lastRow="0" w:firstColumn="0" w:lastColumn="0" w:oddVBand="0" w:evenVBand="0" w:oddHBand="1" w:evenHBand="0" w:firstRowFirstColumn="0" w:firstRowLastColumn="0" w:lastRowFirstColumn="0" w:lastRowLastColumn="0"/>
+              <w:rPr>
+                <w:rFonts w:cstheme="minorHAnsi"/>
+                <w:sz w:val="24"/>
+                <w:szCs w:val="24"/>
+              </w:rPr>
+            </w:pPr>
+            <w:r>
+              <w:rPr>
+                <w:rFonts w:cstheme="minorHAnsi"/>
+                <w:sz w:val="24"/>
+                <w:szCs w:val="24"/>
+              </w:rPr>
+              <w:t xml:space="preserve">Analista </w:t>
+            </w:r>
+          </w:p>
+        </w:tc>
+      </w:tr>
+      <w:tr>
+        <w:tc>
+          <w:tcPr>
+            <w:cnfStyle w:val="001000000000" w:firstRow="0" w:lastRow="0" w:firstColumn="1" w:lastColumn="0" w:oddVBand="0" w:evenVBand="0" w:oddHBand="0" w:evenHBand="0" w:firstRowFirstColumn="0" w:firstRowLastColumn="0" w:lastRowFirstColumn="0" w:lastRowLastColumn="0"/>
+            <w:tcW w:w="2067" w:type="dxa"/>
+          </w:tcPr>
+          <w:p>
+            <w:pPr>
+              <w:rPr>
+                <w:rFonts w:cstheme="minorHAnsi"/>
+                <w:sz w:val="24"/>
+                <w:szCs w:val="24"/>
+              </w:rPr>
+            </w:pPr>
+            <w:r>
+              <w:rPr>
+                <w:rFonts w:cstheme="minorHAnsi"/>
+                <w:sz w:val="24"/>
+                <w:szCs w:val="24"/>
+              </w:rPr>
+              <w:t>Categoría profesional</w:t>
+            </w:r>
+          </w:p>
+        </w:tc>
+        <w:tc>
+          <w:tcPr>
+            <w:tcW w:w="6427" w:type="dxa"/>
+          </w:tcPr>
+          <w:p>
+            <w:pPr>
+              <w:cnfStyle w:val="000000000000" w:firstRow="0" w:lastRow="0" w:firstColumn="0" w:lastColumn="0" w:oddVBand="0" w:evenVBand="0" w:oddHBand="0" w:evenHBand="0" w:firstRowFirstColumn="0" w:firstRowLastColumn="0" w:lastRowFirstColumn="0" w:lastRowLastColumn="0"/>
+              <w:rPr>
+                <w:rFonts w:cstheme="minorHAnsi"/>
+                <w:sz w:val="24"/>
+                <w:szCs w:val="24"/>
+              </w:rPr>
+            </w:pPr>
+            <w:r>
+              <w:rPr>
+                <w:rFonts w:cstheme="minorHAnsi"/>
+                <w:sz w:val="24"/>
+                <w:szCs w:val="24"/>
+              </w:rPr>
+              <w:t>Ingeniero de sistemas</w:t>
+            </w:r>
+          </w:p>
+        </w:tc>
+      </w:tr>
+      <w:tr>
+        <w:trPr>
+          <w:cnfStyle w:val="000000100000" w:firstRow="0" w:lastRow="0" w:firstColumn="0" w:lastColumn="0" w:oddVBand="0" w:evenVBand="0" w:oddHBand="1" w:evenHBand="0" w:firstRowFirstColumn="0" w:firstRowLastColumn="0" w:lastRowFirstColumn="0" w:lastRowLastColumn="0"/>
+        </w:trPr>
+        <w:tc>
+          <w:tcPr>
+            <w:cnfStyle w:val="001000000000" w:firstRow="0" w:lastRow="0" w:firstColumn="1" w:lastColumn="0" w:oddVBand="0" w:evenVBand="0" w:oddHBand="0" w:evenHBand="0" w:firstRowFirstColumn="0" w:firstRowLastColumn="0" w:lastRowFirstColumn="0" w:lastRowLastColumn="0"/>
+            <w:tcW w:w="2067" w:type="dxa"/>
+          </w:tcPr>
+          <w:p>
+            <w:pPr>
+              <w:rPr>
+                <w:rFonts w:cstheme="minorHAnsi"/>
+                <w:sz w:val="24"/>
+                <w:szCs w:val="24"/>
+              </w:rPr>
+            </w:pPr>
+            <w:r>
+              <w:rPr>
+                <w:rFonts w:cstheme="minorHAnsi"/>
+                <w:sz w:val="24"/>
+                <w:szCs w:val="24"/>
+              </w:rPr>
+              <w:t>Responsabilidad</w:t>
+            </w:r>
+          </w:p>
+        </w:tc>
+        <w:tc>
+          <w:tcPr>
+            <w:tcW w:w="6427" w:type="dxa"/>
+          </w:tcPr>
+          <w:p>
+            <w:pPr>
+              <w:tabs>
+                <w:tab w:val="left" w:pos="1905"/>
+              </w:tabs>
+              <w:cnfStyle w:val="000000100000" w:firstRow="0" w:lastRow="0" w:firstColumn="0" w:lastColumn="0" w:oddVBand="0" w:evenVBand="0" w:oddHBand="1" w:evenHBand="0" w:firstRowFirstColumn="0" w:firstRowLastColumn="0" w:lastRowFirstColumn="0" w:lastRowLastColumn="0"/>
+              <w:rPr>
+                <w:rFonts w:cstheme="minorHAnsi"/>
+                <w:sz w:val="24"/>
+                <w:szCs w:val="24"/>
+              </w:rPr>
+            </w:pPr>
+            <w:r>
+              <w:rPr>
+                <w:rFonts w:cstheme="minorHAnsi"/>
+                <w:sz w:val="24"/>
+                <w:szCs w:val="24"/>
+              </w:rPr>
+              <w:t xml:space="preserve">Análisis y especificación de requerimientos, revisar que se cumplan lo propuesto </w:t>
+            </w:r>
+            <w:r>
+              <w:rPr>
+                <w:rFonts w:cstheme="minorHAnsi"/>
+                <w:sz w:val="24"/>
+                <w:szCs w:val="24"/>
+              </w:rPr>
+              <w:t xml:space="preserve">en </w:t>
+            </w:r>
+            <w:r>
+              <w:rPr>
+                <w:rFonts w:cstheme="minorHAnsi"/>
+                <w:sz w:val="24"/>
+                <w:szCs w:val="24"/>
+              </w:rPr>
+              <w:t>ERS por parte del programador</w:t>
+            </w:r>
+            <w:r>
+              <w:rPr>
+                <w:rFonts w:cstheme="minorHAnsi"/>
+                <w:sz w:val="24"/>
+                <w:szCs w:val="24"/>
+              </w:rPr>
+              <w:t xml:space="preserve"> y modificar si es necesario en el transcurso del proyecto. </w:t>
+            </w:r>
+            <w:bookmarkStart w:id="0" w:name="_GoBack"/>
+            <w:bookmarkEnd w:id="0"/>
+          </w:p>
+        </w:tc>
+      </w:tr>
+    </w:tbl>
+    <w:p>
+      <w:pPr>
+        <w:jc w:val="both"/>
+        <w:rPr>
+          <w:rFonts w:cstheme="minorHAnsi"/>
+          <w:sz w:val="24"/>
+          <w:szCs w:val="24"/>
+        </w:rPr>
+      </w:pPr>
+    </w:p>
+    <w:tbl>
+      <w:tblPr>
+        <w:tblStyle w:val="PlainTable1"/>
+        <w:tblW w:w="0" w:type="auto"/>
+        <w:tblLook w:val="04A0" w:firstRow="1" w:lastRow="0" w:firstColumn="1" w:lastColumn="0" w:noHBand="0" w:noVBand="1"/>
+      </w:tblPr>
+      <w:tblGrid>
+        <w:gridCol w:w="1869"/>
+        <w:gridCol w:w="6625"/>
       </w:tblGrid>
       <w:tr>
         <w:trPr>
@@ -861,6 +1114,14 @@
                 <w:szCs w:val="24"/>
               </w:rPr>
             </w:pPr>
+            <w:r>
+              <w:rPr>
+                <w:rFonts w:cstheme="minorHAnsi"/>
+                <w:sz w:val="24"/>
+                <w:szCs w:val="24"/>
+              </w:rPr>
+              <w:t>Gabriel Cruz</w:t>
+            </w:r>
           </w:p>
         </w:tc>
       </w:tr>
@@ -904,6 +1165,14 @@
                 <w:szCs w:val="24"/>
               </w:rPr>
             </w:pPr>
+            <w:r>
+              <w:rPr>
+                <w:rFonts w:cstheme="minorHAnsi"/>
+                <w:sz w:val="24"/>
+                <w:szCs w:val="24"/>
+              </w:rPr>
+              <w:t>Programador</w:t>
+            </w:r>
           </w:p>
         </w:tc>
       </w:tr>
@@ -944,6 +1213,14 @@
                 <w:szCs w:val="24"/>
               </w:rPr>
             </w:pPr>
+            <w:r>
+              <w:rPr>
+                <w:rFonts w:cstheme="minorHAnsi"/>
+                <w:sz w:val="24"/>
+                <w:szCs w:val="24"/>
+              </w:rPr>
+              <w:t>Ingeniero de sistemas</w:t>
+            </w:r>
           </w:p>
         </w:tc>
       </w:tr>
@@ -970,7 +1247,7 @@
                 <w:sz w:val="24"/>
                 <w:szCs w:val="24"/>
               </w:rPr>
-              <w:t>Responsabilidades</w:t>
+              <w:t>Responsabilidad</w:t>
             </w:r>
           </w:p>
         </w:tc>
@@ -987,28 +1264,18 @@
                 <w:szCs w:val="24"/>
               </w:rPr>
             </w:pPr>
+            <w:r>
+              <w:rPr>
+                <w:rFonts w:cstheme="minorHAnsi"/>
+                <w:sz w:val="24"/>
+                <w:szCs w:val="24"/>
+              </w:rPr>
+              <w:t xml:space="preserve">Convertir del diseño y especificación de requerimientos a código. </w:t>
+            </w:r>
           </w:p>
         </w:tc>
       </w:tr>
     </w:tbl>
-    <w:p>
-      <w:pPr>
-        <w:rPr>
-          <w:rFonts w:cstheme="minorHAnsi"/>
-          <w:sz w:val="24"/>
-          <w:szCs w:val="24"/>
-        </w:rPr>
-      </w:pPr>
-    </w:p>
-    <w:p>
-      <w:pPr>
-        <w:rPr>
-          <w:rFonts w:cstheme="minorHAnsi"/>
-          <w:sz w:val="24"/>
-          <w:szCs w:val="24"/>
-        </w:rPr>
-      </w:pPr>
-    </w:p>
     <w:p>
       <w:pPr>
         <w:rPr>
@@ -1035,7 +1302,7 @@
         <w:tc>
           <w:tcPr>
             <w:cnfStyle w:val="001000000000" w:firstRow="0" w:lastRow="0" w:firstColumn="1" w:lastColumn="0" w:oddVBand="0" w:evenVBand="0" w:oddHBand="0" w:evenHBand="0" w:firstRowFirstColumn="0" w:firstRowLastColumn="0" w:lastRowFirstColumn="0" w:lastRowLastColumn="0"/>
-            <w:tcW w:w="1869" w:type="dxa"/>
+            <w:tcW w:w="2067" w:type="dxa"/>
           </w:tcPr>
           <w:p>
             <w:pPr>
@@ -1057,7 +1324,7 @@
         </w:tc>
         <w:tc>
           <w:tcPr>
-            <w:tcW w:w="6625" w:type="dxa"/>
+            <w:tcW w:w="6427" w:type="dxa"/>
           </w:tcPr>
           <w:p>
             <w:pPr>
@@ -1068,6 +1335,14 @@
                 <w:szCs w:val="24"/>
               </w:rPr>
             </w:pPr>
+            <w:r>
+              <w:rPr>
+                <w:rFonts w:cstheme="minorHAnsi"/>
+                <w:sz w:val="24"/>
+                <w:szCs w:val="24"/>
+              </w:rPr>
+              <w:t>Juan Vera</w:t>
+            </w:r>
           </w:p>
         </w:tc>
       </w:tr>
@@ -1078,7 +1353,7 @@
         <w:tc>
           <w:tcPr>
             <w:cnfStyle w:val="001000000000" w:firstRow="0" w:lastRow="0" w:firstColumn="1" w:lastColumn="0" w:oddVBand="0" w:evenVBand="0" w:oddHBand="0" w:evenHBand="0" w:firstRowFirstColumn="0" w:firstRowLastColumn="0" w:lastRowFirstColumn="0" w:lastRowLastColumn="0"/>
-            <w:tcW w:w="1869" w:type="dxa"/>
+            <w:tcW w:w="2067" w:type="dxa"/>
           </w:tcPr>
           <w:p>
             <w:pPr>
@@ -1100,7 +1375,7 @@
         </w:tc>
         <w:tc>
           <w:tcPr>
-            <w:tcW w:w="6625" w:type="dxa"/>
+            <w:tcW w:w="6427" w:type="dxa"/>
           </w:tcPr>
           <w:p>
             <w:pPr>
@@ -1111,6 +1386,14 @@
                 <w:szCs w:val="24"/>
               </w:rPr>
             </w:pPr>
+            <w:r>
+              <w:rPr>
+                <w:rFonts w:cstheme="minorHAnsi"/>
+                <w:sz w:val="24"/>
+                <w:szCs w:val="24"/>
+              </w:rPr>
+              <w:t xml:space="preserve">Diseñador </w:t>
+            </w:r>
           </w:p>
         </w:tc>
       </w:tr>
@@ -1118,7 +1401,7 @@
         <w:tc>
           <w:tcPr>
             <w:cnfStyle w:val="001000000000" w:firstRow="0" w:lastRow="0" w:firstColumn="1" w:lastColumn="0" w:oddVBand="0" w:evenVBand="0" w:oddHBand="0" w:evenHBand="0" w:firstRowFirstColumn="0" w:firstRowLastColumn="0" w:lastRowFirstColumn="0" w:lastRowLastColumn="0"/>
-            <w:tcW w:w="1869" w:type="dxa"/>
+            <w:tcW w:w="2067" w:type="dxa"/>
           </w:tcPr>
           <w:p>
             <w:pPr>
@@ -1140,7 +1423,7 @@
         </w:tc>
         <w:tc>
           <w:tcPr>
-            <w:tcW w:w="6625" w:type="dxa"/>
+            <w:tcW w:w="6427" w:type="dxa"/>
           </w:tcPr>
           <w:p>
             <w:pPr>
@@ -1151,17 +1434,26 @@
                 <w:szCs w:val="24"/>
               </w:rPr>
             </w:pPr>
+            <w:r>
+              <w:rPr>
+                <w:rFonts w:cstheme="minorHAnsi"/>
+                <w:sz w:val="24"/>
+                <w:szCs w:val="24"/>
+              </w:rPr>
+              <w:t>Ingeniero de sistemas</w:t>
+            </w:r>
           </w:p>
         </w:tc>
       </w:tr>
       <w:tr>
         <w:trPr>
           <w:cnfStyle w:val="000000100000" w:firstRow="0" w:lastRow="0" w:firstColumn="0" w:lastColumn="0" w:oddVBand="0" w:evenVBand="0" w:oddHBand="1" w:evenHBand="0" w:firstRowFirstColumn="0" w:firstRowLastColumn="0" w:lastRowFirstColumn="0" w:lastRowLastColumn="0"/>
+          <w:trHeight w:val="140"/>
         </w:trPr>
         <w:tc>
           <w:tcPr>
             <w:cnfStyle w:val="001000000000" w:firstRow="0" w:lastRow="0" w:firstColumn="1" w:lastColumn="0" w:oddVBand="0" w:evenVBand="0" w:oddHBand="0" w:evenHBand="0" w:firstRowFirstColumn="0" w:firstRowLastColumn="0" w:lastRowFirstColumn="0" w:lastRowLastColumn="0"/>
-            <w:tcW w:w="1869" w:type="dxa"/>
+            <w:tcW w:w="2067" w:type="dxa"/>
           </w:tcPr>
           <w:p>
             <w:pPr>
@@ -1177,13 +1469,13 @@
                 <w:sz w:val="24"/>
                 <w:szCs w:val="24"/>
               </w:rPr>
-              <w:t>Responsabilidades</w:t>
+              <w:t>Responsabilidad</w:t>
             </w:r>
           </w:p>
         </w:tc>
         <w:tc>
           <w:tcPr>
-            <w:tcW w:w="6625" w:type="dxa"/>
+            <w:tcW w:w="6427" w:type="dxa"/>
           </w:tcPr>
           <w:p>
             <w:pPr>
@@ -1194,6 +1486,32 @@
                 <w:szCs w:val="24"/>
               </w:rPr>
             </w:pPr>
+            <w:r>
+              <w:rPr>
+                <w:rFonts w:cstheme="minorHAnsi"/>
+                <w:sz w:val="24"/>
+                <w:szCs w:val="24"/>
+              </w:rPr>
+              <w:t xml:space="preserve">Diseño de control de versiones de </w:t>
+            </w:r>
+            <w:proofErr w:type="spellStart"/>
+            <w:r>
+              <w:rPr>
+                <w:rFonts w:cstheme="minorHAnsi"/>
+                <w:sz w:val="24"/>
+                <w:szCs w:val="24"/>
+              </w:rPr>
+              <w:t>git</w:t>
+            </w:r>
+            <w:proofErr w:type="spellEnd"/>
+            <w:r>
+              <w:rPr>
+                <w:rFonts w:cstheme="minorHAnsi"/>
+                <w:sz w:val="24"/>
+                <w:szCs w:val="24"/>
+              </w:rPr>
+              <w:t xml:space="preserve"> y parte grafica del programa.</w:t>
+            </w:r>
           </w:p>
         </w:tc>
       </w:tr>
@@ -1224,7 +1542,7 @@
         <w:tc>
           <w:tcPr>
             <w:cnfStyle w:val="001000000000" w:firstRow="0" w:lastRow="0" w:firstColumn="1" w:lastColumn="0" w:oddVBand="0" w:evenVBand="0" w:oddHBand="0" w:evenHBand="0" w:firstRowFirstColumn="0" w:firstRowLastColumn="0" w:lastRowFirstColumn="0" w:lastRowLastColumn="0"/>
-            <w:tcW w:w="1869" w:type="dxa"/>
+            <w:tcW w:w="2067" w:type="dxa"/>
           </w:tcPr>
           <w:p>
             <w:pPr>
@@ -1246,7 +1564,7 @@
         </w:tc>
         <w:tc>
           <w:tcPr>
-            <w:tcW w:w="6625" w:type="dxa"/>
+            <w:tcW w:w="6427" w:type="dxa"/>
           </w:tcPr>
           <w:p>
             <w:pPr>
@@ -1257,6 +1575,14 @@
                 <w:szCs w:val="24"/>
               </w:rPr>
             </w:pPr>
+            <w:r>
+              <w:rPr>
+                <w:rFonts w:cstheme="minorHAnsi"/>
+                <w:sz w:val="24"/>
+                <w:szCs w:val="24"/>
+              </w:rPr>
+              <w:t>Oscar Riascos</w:t>
+            </w:r>
           </w:p>
         </w:tc>
       </w:tr>
@@ -1267,7 +1593,7 @@
         <w:tc>
           <w:tcPr>
             <w:cnfStyle w:val="001000000000" w:firstRow="0" w:lastRow="0" w:firstColumn="1" w:lastColumn="0" w:oddVBand="0" w:evenVBand="0" w:oddHBand="0" w:evenHBand="0" w:firstRowFirstColumn="0" w:firstRowLastColumn="0" w:lastRowFirstColumn="0" w:lastRowLastColumn="0"/>
-            <w:tcW w:w="1869" w:type="dxa"/>
+            <w:tcW w:w="2067" w:type="dxa"/>
           </w:tcPr>
           <w:p>
             <w:pPr>
@@ -1289,7 +1615,7 @@
         </w:tc>
         <w:tc>
           <w:tcPr>
-            <w:tcW w:w="6625" w:type="dxa"/>
+            <w:tcW w:w="6427" w:type="dxa"/>
           </w:tcPr>
           <w:p>
             <w:pPr>
@@ -1300,6 +1626,16 @@
                 <w:szCs w:val="24"/>
               </w:rPr>
             </w:pPr>
+            <w:proofErr w:type="spellStart"/>
+            <w:r>
+              <w:rPr>
+                <w:rFonts w:cstheme="minorHAnsi"/>
+                <w:sz w:val="24"/>
+                <w:szCs w:val="24"/>
+              </w:rPr>
+              <w:t>Tester</w:t>
+            </w:r>
+            <w:proofErr w:type="spellEnd"/>
           </w:p>
         </w:tc>
       </w:tr>
@@ -1307,7 +1643,7 @@
         <w:tc>
           <w:tcPr>
             <w:cnfStyle w:val="001000000000" w:firstRow="0" w:lastRow="0" w:firstColumn="1" w:lastColumn="0" w:oddVBand="0" w:evenVBand="0" w:oddHBand="0" w:evenHBand="0" w:firstRowFirstColumn="0" w:firstRowLastColumn="0" w:lastRowFirstColumn="0" w:lastRowLastColumn="0"/>
-            <w:tcW w:w="1869" w:type="dxa"/>
+            <w:tcW w:w="2067" w:type="dxa"/>
           </w:tcPr>
           <w:p>
             <w:pPr>
@@ -1329,7 +1665,7 @@
         </w:tc>
         <w:tc>
           <w:tcPr>
-            <w:tcW w:w="6625" w:type="dxa"/>
+            <w:tcW w:w="6427" w:type="dxa"/>
           </w:tcPr>
           <w:p>
             <w:pPr>
@@ -1340,6 +1676,14 @@
                 <w:szCs w:val="24"/>
               </w:rPr>
             </w:pPr>
+            <w:r>
+              <w:rPr>
+                <w:rFonts w:cstheme="minorHAnsi"/>
+                <w:sz w:val="24"/>
+                <w:szCs w:val="24"/>
+              </w:rPr>
+              <w:t>Ingeniero de sistemas</w:t>
+            </w:r>
           </w:p>
         </w:tc>
       </w:tr>
@@ -1350,7 +1694,7 @@
         <w:tc>
           <w:tcPr>
             <w:cnfStyle w:val="001000000000" w:firstRow="0" w:lastRow="0" w:firstColumn="1" w:lastColumn="0" w:oddVBand="0" w:evenVBand="0" w:oddHBand="0" w:evenHBand="0" w:firstRowFirstColumn="0" w:firstRowLastColumn="0" w:lastRowFirstColumn="0" w:lastRowLastColumn="0"/>
-            <w:tcW w:w="1869" w:type="dxa"/>
+            <w:tcW w:w="2067" w:type="dxa"/>
           </w:tcPr>
           <w:p>
             <w:pPr>
@@ -1366,57 +1710,17 @@
                 <w:sz w:val="24"/>
                 <w:szCs w:val="24"/>
               </w:rPr>
-              <w:t>Responsabilidades</w:t>
+              <w:t>Responsabilidad</w:t>
             </w:r>
           </w:p>
         </w:tc>
         <w:tc>
           <w:tcPr>
-            <w:tcW w:w="6625" w:type="dxa"/>
+            <w:tcW w:w="6427" w:type="dxa"/>
           </w:tcPr>
           <w:p>
             <w:pPr>
               <w:cnfStyle w:val="000000100000" w:firstRow="0" w:lastRow="0" w:firstColumn="0" w:lastColumn="0" w:oddVBand="0" w:evenVBand="0" w:oddHBand="1" w:evenHBand="0" w:firstRowFirstColumn="0" w:firstRowLastColumn="0" w:lastRowFirstColumn="0" w:lastRowLastColumn="0"/>
-              <w:rPr>
-                <w:rFonts w:cstheme="minorHAnsi"/>
-                <w:sz w:val="24"/>
-                <w:szCs w:val="24"/>
-              </w:rPr>
-            </w:pPr>
-          </w:p>
-        </w:tc>
-      </w:tr>
-    </w:tbl>
-    <w:p>
-      <w:pPr>
-        <w:rPr>
-          <w:rFonts w:cstheme="minorHAnsi"/>
-          <w:sz w:val="24"/>
-          <w:szCs w:val="24"/>
-        </w:rPr>
-      </w:pPr>
-    </w:p>
-    <w:tbl>
-      <w:tblPr>
-        <w:tblStyle w:val="PlainTable1"/>
-        <w:tblW w:w="0" w:type="auto"/>
-        <w:tblLook w:val="04A0" w:firstRow="1" w:lastRow="0" w:firstColumn="1" w:lastColumn="0" w:noHBand="0" w:noVBand="1"/>
-      </w:tblPr>
-      <w:tblGrid>
-        <w:gridCol w:w="2067"/>
-        <w:gridCol w:w="6427"/>
-      </w:tblGrid>
-      <w:tr>
-        <w:trPr>
-          <w:cnfStyle w:val="100000000000" w:firstRow="1" w:lastRow="0" w:firstColumn="0" w:lastColumn="0" w:oddVBand="0" w:evenVBand="0" w:oddHBand="0" w:evenHBand="0" w:firstRowFirstColumn="0" w:firstRowLastColumn="0" w:lastRowFirstColumn="0" w:lastRowLastColumn="0"/>
-        </w:trPr>
-        <w:tc>
-          <w:tcPr>
-            <w:cnfStyle w:val="001000000000" w:firstRow="0" w:lastRow="0" w:firstColumn="1" w:lastColumn="0" w:oddVBand="0" w:evenVBand="0" w:oddHBand="0" w:evenHBand="0" w:firstRowFirstColumn="0" w:firstRowLastColumn="0" w:lastRowFirstColumn="0" w:lastRowLastColumn="0"/>
-            <w:tcW w:w="1869" w:type="dxa"/>
-          </w:tcPr>
-          <w:p>
-            <w:pPr>
               <w:rPr>
                 <w:rFonts w:cstheme="minorHAnsi"/>
                 <w:sz w:val="24"/>
@@ -1429,149 +1733,16 @@
                 <w:sz w:val="24"/>
                 <w:szCs w:val="24"/>
               </w:rPr>
-              <w:t>Nombre</w:t>
+              <w:t xml:space="preserve">Verificar que la estructura del programa funcione conforme al diagrama de clase </w:t>
             </w:r>
-          </w:p>
-        </w:tc>
-        <w:tc>
-          <w:tcPr>
-            <w:tcW w:w="6625" w:type="dxa"/>
-          </w:tcPr>
-          <w:p>
-            <w:pPr>
-              <w:cnfStyle w:val="100000000000" w:firstRow="1" w:lastRow="0" w:firstColumn="0" w:lastColumn="0" w:oddVBand="0" w:evenVBand="0" w:oddHBand="0" w:evenHBand="0" w:firstRowFirstColumn="0" w:firstRowLastColumn="0" w:lastRowFirstColumn="0" w:lastRowLastColumn="0"/>
-              <w:rPr>
-                <w:rFonts w:cstheme="minorHAnsi"/>
-                <w:sz w:val="24"/>
-                <w:szCs w:val="24"/>
-              </w:rPr>
-            </w:pPr>
-          </w:p>
-        </w:tc>
-      </w:tr>
-      <w:tr>
-        <w:trPr>
-          <w:cnfStyle w:val="000000100000" w:firstRow="0" w:lastRow="0" w:firstColumn="0" w:lastColumn="0" w:oddVBand="0" w:evenVBand="0" w:oddHBand="1" w:evenHBand="0" w:firstRowFirstColumn="0" w:firstRowLastColumn="0" w:lastRowFirstColumn="0" w:lastRowLastColumn="0"/>
-        </w:trPr>
-        <w:tc>
-          <w:tcPr>
-            <w:cnfStyle w:val="001000000000" w:firstRow="0" w:lastRow="0" w:firstColumn="1" w:lastColumn="0" w:oddVBand="0" w:evenVBand="0" w:oddHBand="0" w:evenHBand="0" w:firstRowFirstColumn="0" w:firstRowLastColumn="0" w:lastRowFirstColumn="0" w:lastRowLastColumn="0"/>
-            <w:tcW w:w="1869" w:type="dxa"/>
-          </w:tcPr>
-          <w:p>
-            <w:pPr>
-              <w:rPr>
-                <w:rFonts w:cstheme="minorHAnsi"/>
-                <w:sz w:val="24"/>
-                <w:szCs w:val="24"/>
-              </w:rPr>
-            </w:pPr>
             <w:r>
               <w:rPr>
                 <w:rFonts w:cstheme="minorHAnsi"/>
                 <w:sz w:val="24"/>
                 <w:szCs w:val="24"/>
               </w:rPr>
-              <w:t>Rol</w:t>
+              <w:t>y probar que los métodos realicen correctamente lo estipulado en ERS.</w:t>
             </w:r>
-          </w:p>
-        </w:tc>
-        <w:tc>
-          <w:tcPr>
-            <w:tcW w:w="6625" w:type="dxa"/>
-          </w:tcPr>
-          <w:p>
-            <w:pPr>
-              <w:cnfStyle w:val="000000100000" w:firstRow="0" w:lastRow="0" w:firstColumn="0" w:lastColumn="0" w:oddVBand="0" w:evenVBand="0" w:oddHBand="1" w:evenHBand="0" w:firstRowFirstColumn="0" w:firstRowLastColumn="0" w:lastRowFirstColumn="0" w:lastRowLastColumn="0"/>
-              <w:rPr>
-                <w:rFonts w:cstheme="minorHAnsi"/>
-                <w:sz w:val="24"/>
-                <w:szCs w:val="24"/>
-              </w:rPr>
-            </w:pPr>
-          </w:p>
-        </w:tc>
-      </w:tr>
-      <w:tr>
-        <w:tc>
-          <w:tcPr>
-            <w:cnfStyle w:val="001000000000" w:firstRow="0" w:lastRow="0" w:firstColumn="1" w:lastColumn="0" w:oddVBand="0" w:evenVBand="0" w:oddHBand="0" w:evenHBand="0" w:firstRowFirstColumn="0" w:firstRowLastColumn="0" w:lastRowFirstColumn="0" w:lastRowLastColumn="0"/>
-            <w:tcW w:w="1869" w:type="dxa"/>
-          </w:tcPr>
-          <w:p>
-            <w:pPr>
-              <w:rPr>
-                <w:rFonts w:cstheme="minorHAnsi"/>
-                <w:sz w:val="24"/>
-                <w:szCs w:val="24"/>
-              </w:rPr>
-            </w:pPr>
-            <w:r>
-              <w:rPr>
-                <w:rFonts w:cstheme="minorHAnsi"/>
-                <w:sz w:val="24"/>
-                <w:szCs w:val="24"/>
-              </w:rPr>
-              <w:t>Categoría profesional</w:t>
-            </w:r>
-          </w:p>
-        </w:tc>
-        <w:tc>
-          <w:tcPr>
-            <w:tcW w:w="6625" w:type="dxa"/>
-          </w:tcPr>
-          <w:p>
-            <w:pPr>
-              <w:cnfStyle w:val="000000000000" w:firstRow="0" w:lastRow="0" w:firstColumn="0" w:lastColumn="0" w:oddVBand="0" w:evenVBand="0" w:oddHBand="0" w:evenHBand="0" w:firstRowFirstColumn="0" w:firstRowLastColumn="0" w:lastRowFirstColumn="0" w:lastRowLastColumn="0"/>
-              <w:rPr>
-                <w:rFonts w:cstheme="minorHAnsi"/>
-                <w:sz w:val="24"/>
-                <w:szCs w:val="24"/>
-              </w:rPr>
-            </w:pPr>
-          </w:p>
-        </w:tc>
-      </w:tr>
-      <w:tr>
-        <w:trPr>
-          <w:cnfStyle w:val="000000100000" w:firstRow="0" w:lastRow="0" w:firstColumn="0" w:lastColumn="0" w:oddVBand="0" w:evenVBand="0" w:oddHBand="1" w:evenHBand="0" w:firstRowFirstColumn="0" w:firstRowLastColumn="0" w:lastRowFirstColumn="0" w:lastRowLastColumn="0"/>
-        </w:trPr>
-        <w:tc>
-          <w:tcPr>
-            <w:cnfStyle w:val="001000000000" w:firstRow="0" w:lastRow="0" w:firstColumn="1" w:lastColumn="0" w:oddVBand="0" w:evenVBand="0" w:oddHBand="0" w:evenHBand="0" w:firstRowFirstColumn="0" w:firstRowLastColumn="0" w:lastRowFirstColumn="0" w:lastRowLastColumn="0"/>
-            <w:tcW w:w="1869" w:type="dxa"/>
-          </w:tcPr>
-          <w:p>
-            <w:pPr>
-              <w:rPr>
-                <w:rFonts w:cstheme="minorHAnsi"/>
-                <w:sz w:val="24"/>
-                <w:szCs w:val="24"/>
-              </w:rPr>
-            </w:pPr>
-            <w:r>
-              <w:rPr>
-                <w:rFonts w:cstheme="minorHAnsi"/>
-                <w:sz w:val="24"/>
-                <w:szCs w:val="24"/>
-              </w:rPr>
-              <w:t>Responsabilidades</w:t>
-            </w:r>
-          </w:p>
-        </w:tc>
-        <w:tc>
-          <w:tcPr>
-            <w:tcW w:w="6625" w:type="dxa"/>
-          </w:tcPr>
-          <w:p>
-            <w:pPr>
-              <w:cnfStyle w:val="000000100000" w:firstRow="0" w:lastRow="0" w:firstColumn="0" w:lastColumn="0" w:oddVBand="0" w:evenVBand="0" w:oddHBand="1" w:evenHBand="0" w:firstRowFirstColumn="0" w:firstRowLastColumn="0" w:lastRowFirstColumn="0" w:lastRowLastColumn="0"/>
-              <w:rPr>
-                <w:rFonts w:cstheme="minorHAnsi"/>
-                <w:sz w:val="24"/>
-                <w:szCs w:val="24"/>
-              </w:rPr>
-            </w:pPr>
           </w:p>
         </w:tc>
       </w:tr>
@@ -1717,7 +1888,6 @@
         <w:t xml:space="preserve"> </w:t>
       </w:r>
       <w:proofErr w:type="spellStart"/>
-      <w:proofErr w:type="gramStart"/>
       <w:r>
         <w:rPr>
           <w:rFonts w:cstheme="minorHAnsi"/>
@@ -1733,16 +1903,7 @@
           <w:sz w:val="24"/>
           <w:szCs w:val="24"/>
         </w:rPr>
-        <w:t>)​</w:t>
-      </w:r>
-      <w:proofErr w:type="gramEnd"/>
-      <w:r>
-        <w:rPr>
-          <w:rFonts w:cstheme="minorHAnsi"/>
-          <w:sz w:val="24"/>
-          <w:szCs w:val="24"/>
-        </w:rPr>
-        <w:t xml:space="preserve"> es un identificador de recursos uniforme (</w:t>
+        <w:t>)​ es un identificador de recursos uniforme (</w:t>
       </w:r>
       <w:proofErr w:type="spellStart"/>
       <w:r>
@@ -1876,6 +2037,7 @@
           <w:sz w:val="24"/>
           <w:szCs w:val="24"/>
         </w:rPr>
+        <w:lastRenderedPageBreak/>
         <w:t>Internet</w:t>
       </w:r>
       <w:r>
@@ -1919,7 +2081,6 @@
           <w:sz w:val="24"/>
           <w:szCs w:val="24"/>
         </w:rPr>
-        <w:lastRenderedPageBreak/>
         <w:t xml:space="preserve"> especial de comunicación.</w:t>
       </w:r>
     </w:p>
@@ -2084,29 +2245,7 @@
           <w:sz w:val="24"/>
           <w:szCs w:val="24"/>
         </w:rPr>
-        <w:t xml:space="preserve">GUI o acrónimo de Graphical User </w:t>
-      </w:r>
-      <w:proofErr w:type="gramStart"/>
-      <w:r>
-        <w:rPr>
-          <w:rFonts w:cstheme="minorHAnsi"/>
-          <w:b/>
-          <w:bCs/>
-          <w:sz w:val="24"/>
-          <w:szCs w:val="24"/>
-        </w:rPr>
-        <w:t>Interface</w:t>
-      </w:r>
-      <w:proofErr w:type="gramEnd"/>
-      <w:r>
-        <w:rPr>
-          <w:rFonts w:cstheme="minorHAnsi"/>
-          <w:b/>
-          <w:bCs/>
-          <w:sz w:val="24"/>
-          <w:szCs w:val="24"/>
-        </w:rPr>
-        <w:t>:</w:t>
+        <w:t>GUI o acrónimo de Graphical User Interface:</w:t>
       </w:r>
       <w:r>
         <w:rPr>
@@ -2467,7 +2606,6 @@
           <w:color w:val="FF0000"/>
         </w:rPr>
       </w:pPr>
-      <w:bookmarkStart w:id="0" w:name="_GoBack"/>
       <w:r>
         <w:rPr>
           <w:color w:val="FF0000"/>
@@ -2475,7 +2613,6 @@
         <w:t>Perspectiva del producto</w:t>
       </w:r>
     </w:p>
-    <w:bookmarkEnd w:id="0"/>
     <w:p>
       <w:pPr>
         <w:autoSpaceDE w:val="0"/>
@@ -3039,15 +3176,7 @@
         <w:ind w:left="708"/>
       </w:pPr>
       <w:r>
-        <w:t xml:space="preserve">Las interfaces de usuario están relacionadas con las pantallas, ventanas (formularios) que debe manipular el usuario para realizar una operación determinada. Dicha manipulación el usuario la realizará por medio del teclado para realizar filtros y el </w:t>
-      </w:r>
-      <w:proofErr w:type="gramStart"/>
-      <w:r>
-        <w:t>Mouse</w:t>
-      </w:r>
-      <w:proofErr w:type="gramEnd"/>
-      <w:r>
-        <w:t xml:space="preserve"> (ratón) para interactuar con las ventanas.</w:t>
+        <w:t>Las interfaces de usuario están relacionadas con las pantallas, ventanas (formularios) que debe manipular el usuario para realizar una operación determinada. Dicha manipulación el usuario la realizará por medio del teclado para realizar filtros y el Mouse (ratón) para interactuar con las ventanas.</w:t>
       </w:r>
     </w:p>
     <w:p>
@@ -3175,12 +3304,10 @@
         <w:t xml:space="preserve">r con el </w:t>
       </w:r>
       <w:proofErr w:type="spellStart"/>
-      <w:proofErr w:type="gramStart"/>
       <w:r>
         <w:t>click</w:t>
       </w:r>
       <w:proofErr w:type="spellEnd"/>
-      <w:proofErr w:type="gramEnd"/>
       <w:r>
         <w:t xml:space="preserve"> del botón para poder </w:t>
       </w:r>
@@ -4317,6 +4444,7 @@
           <w:b/>
           <w:bCs/>
         </w:rPr>
+        <w:lastRenderedPageBreak/>
         <w:t>ENTRADAS</w:t>
       </w:r>
     </w:p>

</xml_diff>